<commit_message>
funtion/non requirements plus kpi start
</commit_message>
<xml_diff>
--- a/Task_1/Task1_Proposal.docx
+++ b/Task_1/Task1_Proposal.docx
@@ -1,6 +1,6 @@
 
 <file path=word/document.xml><?xml version="1.0" encoding="utf-8"?>
-<w:document xmlns:wpc="http://schemas.microsoft.com/office/word/2010/wordprocessingCanvas" xmlns:cx="http://schemas.microsoft.com/office/drawing/2014/chartex" xmlns:cx1="http://schemas.microsoft.com/office/drawing/2015/9/8/chartex" xmlns:cx2="http://schemas.microsoft.com/office/drawing/2015/10/21/chartex" xmlns:cx3="http://schemas.microsoft.com/office/drawing/2016/5/9/chartex" xmlns:cx4="http://schemas.microsoft.com/office/drawing/2016/5/10/chartex" xmlns:cx5="http://schemas.microsoft.com/office/drawing/2016/5/11/chartex" xmlns:cx6="http://schemas.microsoft.com/office/drawing/2016/5/12/chartex" xmlns:cx7="http://schemas.microsoft.com/office/drawing/2016/5/13/chartex" xmlns:cx8="http://schemas.microsoft.com/office/drawing/2016/5/14/chartex" xmlns:mc="http://schemas.openxmlformats.org/markup-compatibility/2006" xmlns:aink="http://schemas.microsoft.com/office/drawing/2016/ink" xmlns:am3d="http://schemas.microsoft.com/office/drawing/2017/model3d" xmlns:o="urn:schemas-microsoft-com:office:office" xmlns:r="http://schemas.openxmlformats.org/officeDocument/2006/relationships" xmlns:m="http://schemas.openxmlformats.org/officeDocument/2006/math" xmlns:v="urn:schemas-microsoft-com:vml" xmlns:wp14="http://schemas.microsoft.com/office/word/2010/wordprocessingDrawing" xmlns:wp="http://schemas.openxmlformats.org/drawingml/2006/wordprocessingDrawing" xmlns:w10="urn:schemas-microsoft-com:office:word" xmlns:w="http://schemas.openxmlformats.org/wordprocessingml/2006/main" xmlns:w14="http://schemas.microsoft.com/office/word/2010/wordml" xmlns:w15="http://schemas.microsoft.com/office/word/2012/wordml" xmlns:w16cex="http://schemas.microsoft.com/office/word/2018/wordml/cex" xmlns:w16cid="http://schemas.microsoft.com/office/word/2016/wordml/cid" xmlns:w16="http://schemas.microsoft.com/office/word/2018/wordml" xmlns:w16sdtdh="http://schemas.microsoft.com/office/word/2020/wordml/sdtdatahash" xmlns:w16se="http://schemas.microsoft.com/office/word/2015/wordml/symex" xmlns:wpg="http://schemas.microsoft.com/office/word/2010/wordprocessingGroup" xmlns:wpi="http://schemas.microsoft.com/office/word/2010/wordprocessingInk" xmlns:wne="http://schemas.microsoft.com/office/word/2006/wordml" xmlns:wps="http://schemas.microsoft.com/office/word/2010/wordprocessingShape" mc:Ignorable="w14 w15 w16se w16cid w16 w16cex w16sdtdh wp14">
+<w:document xmlns:wpc="http://schemas.microsoft.com/office/word/2010/wordprocessingCanvas" xmlns:cx="http://schemas.microsoft.com/office/drawing/2014/chartex" xmlns:cx1="http://schemas.microsoft.com/office/drawing/2015/9/8/chartex" xmlns:mc="http://schemas.openxmlformats.org/markup-compatibility/2006" xmlns:o="urn:schemas-microsoft-com:office:office" xmlns:r="http://schemas.openxmlformats.org/officeDocument/2006/relationships" xmlns:m="http://schemas.openxmlformats.org/officeDocument/2006/math" xmlns:v="urn:schemas-microsoft-com:vml" xmlns:wp14="http://schemas.microsoft.com/office/word/2010/wordprocessingDrawing" xmlns:wp="http://schemas.openxmlformats.org/drawingml/2006/wordprocessingDrawing" xmlns:w10="urn:schemas-microsoft-com:office:word" xmlns:w="http://schemas.openxmlformats.org/wordprocessingml/2006/main" xmlns:w14="http://schemas.microsoft.com/office/word/2010/wordml" xmlns:w15="http://schemas.microsoft.com/office/word/2012/wordml" xmlns:w16se="http://schemas.microsoft.com/office/word/2015/wordml/symex" xmlns:wpg="http://schemas.microsoft.com/office/word/2010/wordprocessingGroup" xmlns:wpi="http://schemas.microsoft.com/office/word/2010/wordprocessingInk" xmlns:wne="http://schemas.microsoft.com/office/word/2006/wordml" xmlns:wps="http://schemas.microsoft.com/office/word/2010/wordprocessingShape" mc:Ignorable="w14 w15 w16se wp14">
   <w:body>
     <w:p>
       <w:r>
@@ -266,6 +266,7 @@
       <w:r>
         <w:rPr>
           <w:noProof/>
+          <w:lang w:eastAsia="en-GB"/>
         </w:rPr>
         <w:drawing>
           <wp:anchor distT="0" distB="0" distL="114300" distR="114300" simplePos="0" relativeHeight="251658240" behindDoc="0" locked="0" layoutInCell="1" allowOverlap="1" wp14:anchorId="7FE81DBB" wp14:editId="4763DCE0">
@@ -321,15 +322,7 @@
         <w:t>London Zoo are ma</w:t>
       </w:r>
       <w:r>
-        <w:t xml:space="preserve">king booking easy by providing </w:t>
-      </w:r>
-      <w:proofErr w:type="gramStart"/>
-      <w:r>
-        <w:t>a</w:t>
-      </w:r>
-      <w:proofErr w:type="gramEnd"/>
-      <w:r>
-        <w:t xml:space="preserve"> easy to see button </w:t>
+        <w:t xml:space="preserve">king booking easy by providing a easy to see button </w:t>
       </w:r>
       <w:r>
         <w:t>to book on the home page of the website</w:t>
@@ -397,6 +390,7 @@
       <w:r>
         <w:rPr>
           <w:noProof/>
+          <w:lang w:eastAsia="en-GB"/>
         </w:rPr>
         <w:drawing>
           <wp:anchor distT="0" distB="0" distL="114300" distR="114300" simplePos="0" relativeHeight="251659264" behindDoc="1" locked="0" layoutInCell="1" allowOverlap="1" wp14:anchorId="1547942B" wp14:editId="2C218FA4">
@@ -464,6 +458,7 @@
       <w:r>
         <w:rPr>
           <w:noProof/>
+          <w:lang w:eastAsia="en-GB"/>
         </w:rPr>
         <w:lastRenderedPageBreak/>
         <w:drawing>
@@ -566,6 +561,7 @@
           <w:noProof/>
           <w:sz w:val="24"/>
           <w:szCs w:val="24"/>
+          <w:lang w:eastAsia="en-GB"/>
         </w:rPr>
         <w:drawing>
           <wp:anchor distT="0" distB="0" distL="114300" distR="114300" simplePos="0" relativeHeight="251661312" behindDoc="1" locked="0" layoutInCell="1" allowOverlap="1" wp14:anchorId="3EDA0FD7" wp14:editId="776559F8">
@@ -892,7 +888,14 @@
           <w:sz w:val="24"/>
           <w:szCs w:val="24"/>
         </w:rPr>
-        <w:t xml:space="preserve"> Zoo Adventures (RAZ), the solution will be an easy to navigate desktop </w:t>
+        <w:t xml:space="preserve"> Zoo Adventures (RZA</w:t>
+      </w:r>
+      <w:r>
+        <w:rPr>
+          <w:sz w:val="24"/>
+          <w:szCs w:val="24"/>
+        </w:rPr>
+        <w:t xml:space="preserve">), the solution will be an easy to navigate desktop </w:t>
       </w:r>
       <w:r>
         <w:rPr>
@@ -1279,7 +1282,21 @@
           <w:sz w:val="24"/>
           <w:szCs w:val="24"/>
         </w:rPr>
-        <w:t>page will also have settings option that will let them access the accessibility options as the RAZ has required</w:t>
+        <w:t xml:space="preserve">page will also have settings option that will let them access the </w:t>
+      </w:r>
+      <w:r>
+        <w:rPr>
+          <w:sz w:val="24"/>
+          <w:szCs w:val="24"/>
+        </w:rPr>
+        <w:t>accessibility options as the RZA</w:t>
+      </w:r>
+      <w:r>
+        <w:rPr>
+          <w:sz w:val="24"/>
+          <w:szCs w:val="24"/>
+        </w:rPr>
+        <w:t xml:space="preserve"> has required</w:t>
       </w:r>
       <w:r>
         <w:rPr>
@@ -1329,7 +1346,21 @@
           <w:sz w:val="24"/>
           <w:szCs w:val="24"/>
         </w:rPr>
-        <w:t>. This will allow the user to get fully informed on the tour, the page will be used as a greeting main page where the users will be able to see it even if they aren’t logged in or haven’t created their account. The attractions on the main page will interactable and they will be working as a button so when the user clicks on them, they can expand the text to show more information about the attraction. The attractions will include the offers that RAZ have provide such as safari-style wildlife, on-site hotel, educational visits options and additional information on the facilities.</w:t>
+        <w:t>. This will allow the user to get fully informed on the tour, the page will be used as a greeting main page where the users will be able to see it even if they aren’t logged in or haven’t created their account. The attractions on the main page will interactable and they will be working as a button so when the user clicks on them, they can expand the text to show more information about the attraction. The attractions will include the offers that R</w:t>
+      </w:r>
+      <w:r>
+        <w:rPr>
+          <w:sz w:val="24"/>
+          <w:szCs w:val="24"/>
+        </w:rPr>
+        <w:t>ZA</w:t>
+      </w:r>
+      <w:r>
+        <w:rPr>
+          <w:sz w:val="24"/>
+          <w:szCs w:val="24"/>
+        </w:rPr>
+        <w:t xml:space="preserve"> have provide such as safari-style wildlife, on-site hotel, educational visits options and additional information on the facilities.</w:t>
       </w:r>
     </w:p>
     <w:p>
@@ -1344,7 +1375,14 @@
           <w:sz w:val="24"/>
           <w:szCs w:val="24"/>
         </w:rPr>
-        <w:t>Next RAZ has requested a way to manage their bookings and account registration, to achieve this I will develop an account system where the user will be able to log in/create an account which will give access to bookings availability for tours and hotel, as well as the profile page of the user which will have all of the information about the account such as personal info and upcoming tours that the user has booked. The profile page will allow the user to view their bookings and possibly make changes. This will allow the user to always see their bookings as well as be informed through notifications which will remind the user of their booking. The profile page will also contain the loyalty reward system which will store the history of the users visits and will give various of discounts and perks depending on the past visits.</w:t>
+        <w:t>Next RZA</w:t>
+      </w:r>
+      <w:r>
+        <w:rPr>
+          <w:sz w:val="24"/>
+          <w:szCs w:val="24"/>
+        </w:rPr>
+        <w:t xml:space="preserve"> has requested a way to manage their bookings and account registration, to achieve this I will develop an account system where the user will be able to log in/create an account which will give access to bookings availability for tours and hotel, as well as the profile page of the user which will have all of the information about the account such as personal info and upcoming tours that the user has booked. The profile page will allow the user to view their bookings and possibly make changes. This will allow the user to always see their bookings as well as be informed through notifications which will remind the user of their booking. The profile page will also contain the loyalty reward system which will store the history of the users visits and will give various of discounts and perks depending on the past visits.</w:t>
       </w:r>
     </w:p>
     <w:p>
@@ -2078,46 +2116,7 @@
                   <w14:round/>
                 </w14:textOutline>
               </w:rPr>
-              <w:t xml:space="preserve">Allow registered/logged in users to see availability </w:t>
-            </w:r>
-            <w:r>
-              <w:rPr>
-                <w:color w:val="000000" w:themeColor="text1"/>
-                <w:sz w:val="24"/>
-                <w:szCs w:val="24"/>
-                <w14:textOutline w14:w="0" w14:cap="flat" w14:cmpd="sng" w14:algn="ctr">
-                  <w14:noFill/>
-                  <w14:prstDash w14:val="solid"/>
-                  <w14:round/>
-                </w14:textOutline>
-              </w:rPr>
-              <w:t>and book</w:t>
-            </w:r>
-            <w:r>
-              <w:rPr>
-                <w:color w:val="000000" w:themeColor="text1"/>
-                <w:sz w:val="24"/>
-                <w:szCs w:val="24"/>
-                <w14:textOutline w14:w="0" w14:cap="flat" w14:cmpd="sng" w14:algn="ctr">
-                  <w14:noFill/>
-                  <w14:prstDash w14:val="solid"/>
-                  <w14:round/>
-                </w14:textOutline>
-              </w:rPr>
-              <w:t xml:space="preserve"> </w:t>
-            </w:r>
-            <w:r>
-              <w:rPr>
-                <w:color w:val="000000" w:themeColor="text1"/>
-                <w:sz w:val="24"/>
-                <w:szCs w:val="24"/>
-                <w14:textOutline w14:w="0" w14:cap="flat" w14:cmpd="sng" w14:algn="ctr">
-                  <w14:noFill/>
-                  <w14:prstDash w14:val="solid"/>
-                  <w14:round/>
-                </w14:textOutline>
-              </w:rPr>
-              <w:t>the on-site hotel</w:t>
+              <w:t>Allow registered/logged in users to see availability and book the on-site hotel</w:t>
             </w:r>
           </w:p>
         </w:tc>
@@ -2138,98 +2137,18 @@
                 </w14:textOutline>
               </w:rPr>
             </w:pPr>
-            <w:proofErr w:type="gramStart"/>
-            <w:r>
-              <w:rPr>
-                <w:color w:val="000000" w:themeColor="text1"/>
-                <w:sz w:val="24"/>
-                <w:szCs w:val="24"/>
-                <w14:textOutline w14:w="0" w14:cap="flat" w14:cmpd="sng" w14:algn="ctr">
-                  <w14:noFill/>
-                  <w14:prstDash w14:val="solid"/>
-                  <w14:round/>
-                </w14:textOutline>
-              </w:rPr>
-              <w:t>Lets</w:t>
-            </w:r>
-            <w:proofErr w:type="gramEnd"/>
-            <w:r>
-              <w:rPr>
-                <w:color w:val="000000" w:themeColor="text1"/>
-                <w:sz w:val="24"/>
-                <w:szCs w:val="24"/>
-                <w14:textOutline w14:w="0" w14:cap="flat" w14:cmpd="sng" w14:algn="ctr">
-                  <w14:noFill/>
-                  <w14:prstDash w14:val="solid"/>
-                  <w14:round/>
-                </w14:textOutline>
-              </w:rPr>
-              <w:t xml:space="preserve"> </w:t>
-            </w:r>
-            <w:r>
-              <w:rPr>
-                <w:color w:val="000000" w:themeColor="text1"/>
-                <w:sz w:val="24"/>
-                <w:szCs w:val="24"/>
-                <w14:textOutline w14:w="0" w14:cap="flat" w14:cmpd="sng" w14:algn="ctr">
-                  <w14:noFill/>
-                  <w14:prstDash w14:val="solid"/>
-                  <w14:round/>
-                </w14:textOutline>
-              </w:rPr>
-              <w:t>only</w:t>
-            </w:r>
-            <w:r>
-              <w:rPr>
-                <w:color w:val="000000" w:themeColor="text1"/>
-                <w:sz w:val="24"/>
-                <w:szCs w:val="24"/>
-                <w14:textOutline w14:w="0" w14:cap="flat" w14:cmpd="sng" w14:algn="ctr">
-                  <w14:noFill/>
-                  <w14:prstDash w14:val="solid"/>
-                  <w14:round/>
-                </w14:textOutline>
-              </w:rPr>
-              <w:t xml:space="preserve"> logged in user see </w:t>
-            </w:r>
-            <w:r>
-              <w:rPr>
-                <w:color w:val="000000" w:themeColor="text1"/>
-                <w:sz w:val="24"/>
-                <w:szCs w:val="24"/>
-                <w14:textOutline w14:w="0" w14:cap="flat" w14:cmpd="sng" w14:algn="ctr">
-                  <w14:noFill/>
-                  <w14:prstDash w14:val="solid"/>
-                  <w14:round/>
-                </w14:textOutline>
-              </w:rPr>
-              <w:t xml:space="preserve">hotel </w:t>
-            </w:r>
-            <w:r>
-              <w:rPr>
-                <w:color w:val="000000" w:themeColor="text1"/>
-                <w:sz w:val="24"/>
-                <w:szCs w:val="24"/>
-                <w14:textOutline w14:w="0" w14:cap="flat" w14:cmpd="sng" w14:algn="ctr">
-                  <w14:noFill/>
-                  <w14:prstDash w14:val="solid"/>
-                  <w14:round/>
-                </w14:textOutline>
-              </w:rPr>
-              <w:t xml:space="preserve">availability and book </w:t>
-            </w:r>
-            <w:r>
-              <w:rPr>
-                <w:color w:val="000000" w:themeColor="text1"/>
-                <w:sz w:val="24"/>
-                <w:szCs w:val="24"/>
-                <w14:textOutline w14:w="0" w14:cap="flat" w14:cmpd="sng" w14:algn="ctr">
-                  <w14:noFill/>
-                  <w14:prstDash w14:val="solid"/>
-                  <w14:round/>
-                </w14:textOutline>
-              </w:rPr>
-              <w:t>a time period</w:t>
+            <w:r>
+              <w:rPr>
+                <w:color w:val="000000" w:themeColor="text1"/>
+                <w:sz w:val="24"/>
+                <w:szCs w:val="24"/>
+                <w14:textOutline w14:w="0" w14:cap="flat" w14:cmpd="sng" w14:algn="ctr">
+                  <w14:noFill/>
+                  <w14:prstDash w14:val="solid"/>
+                  <w14:round/>
+                </w14:textOutline>
+              </w:rPr>
+              <w:t>Lets only logged in user see hotel availability and book a time period</w:t>
             </w:r>
           </w:p>
         </w:tc>
@@ -2316,6 +2235,19 @@
                 </w14:textOutline>
               </w:rPr>
             </w:pPr>
+            <w:r>
+              <w:rPr>
+                <w:color w:val="000000" w:themeColor="text1"/>
+                <w:sz w:val="24"/>
+                <w:szCs w:val="24"/>
+                <w14:textOutline w14:w="0" w14:cap="flat" w14:cmpd="sng" w14:algn="ctr">
+                  <w14:noFill/>
+                  <w14:prstDash w14:val="solid"/>
+                  <w14:round/>
+                </w14:textOutline>
+              </w:rPr>
+              <w:t>Show the booking history to the user</w:t>
+            </w:r>
           </w:p>
         </w:tc>
         <w:tc>
@@ -2335,6 +2267,19 @@
                 </w14:textOutline>
               </w:rPr>
             </w:pPr>
+            <w:r>
+              <w:rPr>
+                <w:color w:val="000000" w:themeColor="text1"/>
+                <w:sz w:val="24"/>
+                <w:szCs w:val="24"/>
+                <w14:textOutline w14:w="0" w14:cap="flat" w14:cmpd="sng" w14:algn="ctr">
+                  <w14:noFill/>
+                  <w14:prstDash w14:val="solid"/>
+                  <w14:round/>
+                </w14:textOutline>
+              </w:rPr>
+              <w:t>User will be able to see the history and track their loyalty system</w:t>
+            </w:r>
           </w:p>
         </w:tc>
         <w:tc>
@@ -2354,97 +2299,19 @@
                 </w14:textOutline>
               </w:rPr>
             </w:pPr>
-          </w:p>
-        </w:tc>
-      </w:tr>
-      <w:tr>
-        <w:tc>
-          <w:tcPr>
-            <w:tcW w:w="846" w:type="dxa"/>
-          </w:tcPr>
-          <w:p>
-            <w:pPr>
-              <w:rPr>
-                <w:color w:val="000000" w:themeColor="text1"/>
-                <w:sz w:val="24"/>
-                <w:szCs w:val="24"/>
-                <w14:textOutline w14:w="0" w14:cap="flat" w14:cmpd="sng" w14:algn="ctr">
-                  <w14:noFill/>
-                  <w14:prstDash w14:val="solid"/>
-                  <w14:round/>
-                </w14:textOutline>
-              </w:rPr>
-            </w:pPr>
-            <w:r>
-              <w:rPr>
-                <w:color w:val="000000" w:themeColor="text1"/>
-                <w:sz w:val="24"/>
-                <w:szCs w:val="24"/>
-                <w14:textOutline w14:w="0" w14:cap="flat" w14:cmpd="sng" w14:algn="ctr">
-                  <w14:noFill/>
-                  <w14:prstDash w14:val="solid"/>
-                  <w14:round/>
-                </w14:textOutline>
-              </w:rPr>
-              <w:t>6</w:t>
-            </w:r>
-          </w:p>
-        </w:tc>
-        <w:tc>
-          <w:tcPr>
-            <w:tcW w:w="3662" w:type="dxa"/>
-          </w:tcPr>
-          <w:p>
-            <w:pPr>
-              <w:rPr>
-                <w:color w:val="000000" w:themeColor="text1"/>
-                <w:sz w:val="24"/>
-                <w:szCs w:val="24"/>
-                <w14:textOutline w14:w="0" w14:cap="flat" w14:cmpd="sng" w14:algn="ctr">
-                  <w14:noFill/>
-                  <w14:prstDash w14:val="solid"/>
-                  <w14:round/>
-                </w14:textOutline>
-              </w:rPr>
-            </w:pPr>
-          </w:p>
-        </w:tc>
-        <w:tc>
-          <w:tcPr>
-            <w:tcW w:w="3425" w:type="dxa"/>
-          </w:tcPr>
-          <w:p>
-            <w:pPr>
-              <w:rPr>
-                <w:color w:val="000000" w:themeColor="text1"/>
-                <w:sz w:val="24"/>
-                <w:szCs w:val="24"/>
-                <w14:textOutline w14:w="0" w14:cap="flat" w14:cmpd="sng" w14:algn="ctr">
-                  <w14:noFill/>
-                  <w14:prstDash w14:val="solid"/>
-                  <w14:round/>
-                </w14:textOutline>
-              </w:rPr>
-            </w:pPr>
-          </w:p>
-        </w:tc>
-        <w:tc>
-          <w:tcPr>
-            <w:tcW w:w="1083" w:type="dxa"/>
-          </w:tcPr>
-          <w:p>
-            <w:pPr>
-              <w:rPr>
-                <w:color w:val="000000" w:themeColor="text1"/>
-                <w:sz w:val="24"/>
-                <w:szCs w:val="24"/>
-                <w14:textOutline w14:w="0" w14:cap="flat" w14:cmpd="sng" w14:algn="ctr">
-                  <w14:noFill/>
-                  <w14:prstDash w14:val="solid"/>
-                  <w14:round/>
-                </w14:textOutline>
-              </w:rPr>
-            </w:pPr>
+            <w:r>
+              <w:rPr>
+                <w:color w:val="000000" w:themeColor="text1"/>
+                <w:sz w:val="24"/>
+                <w:szCs w:val="24"/>
+                <w14:textOutline w14:w="0" w14:cap="flat" w14:cmpd="sng" w14:algn="ctr">
+                  <w14:noFill/>
+                  <w14:prstDash w14:val="solid"/>
+                  <w14:round/>
+                </w14:textOutline>
+              </w:rPr>
+              <w:t>High</w:t>
+            </w:r>
           </w:p>
         </w:tc>
       </w:tr>
@@ -2736,20 +2603,33 @@
                   <w14:round/>
                 </w14:textOutline>
               </w:rPr>
-              <w:t xml:space="preserve">Display </w:t>
-            </w:r>
-            <w:r>
-              <w:rPr>
-                <w:color w:val="000000" w:themeColor="text1"/>
-                <w:sz w:val="24"/>
-                <w:szCs w:val="24"/>
-                <w14:textOutline w14:w="0" w14:cap="flat" w14:cmpd="sng" w14:algn="ctr">
-                  <w14:noFill/>
-                  <w14:prstDash w14:val="solid"/>
-                  <w14:round/>
-                </w14:textOutline>
-              </w:rPr>
-              <w:t>the attractions and services the zoo provides on the main page of the app</w:t>
+              <w:t xml:space="preserve">The app should </w:t>
+            </w:r>
+            <w:r>
+              <w:rPr>
+                <w:color w:val="000000" w:themeColor="text1"/>
+                <w:sz w:val="24"/>
+                <w:szCs w:val="24"/>
+                <w14:textOutline w14:w="0" w14:cap="flat" w14:cmpd="sng" w14:algn="ctr">
+                  <w14:noFill/>
+                  <w14:prstDash w14:val="solid"/>
+                  <w14:round/>
+                </w14:textOutline>
+              </w:rPr>
+              <w:t>be ava</w:t>
+            </w:r>
+            <w:r>
+              <w:rPr>
+                <w:color w:val="000000" w:themeColor="text1"/>
+                <w:sz w:val="24"/>
+                <w:szCs w:val="24"/>
+                <w14:textOutline w14:w="0" w14:cap="flat" w14:cmpd="sng" w14:algn="ctr">
+                  <w14:noFill/>
+                  <w14:prstDash w14:val="solid"/>
+                  <w14:round/>
+                </w14:textOutline>
+              </w:rPr>
+              <w:t>ilable all the time</w:t>
             </w:r>
           </w:p>
         </w:tc>
@@ -2781,7 +2661,7 @@
                   <w14:round/>
                 </w14:textOutline>
               </w:rPr>
-              <w:t>Allows the user to see the experience they can have before creating the account</w:t>
+              <w:t>Users will be able to access the app all the time allowing easier booking for people who are busy</w:t>
             </w:r>
           </w:p>
         </w:tc>
@@ -2868,6 +2748,19 @@
                 </w14:textOutline>
               </w:rPr>
             </w:pPr>
+            <w:r>
+              <w:rPr>
+                <w:color w:val="000000" w:themeColor="text1"/>
+                <w:sz w:val="24"/>
+                <w:szCs w:val="24"/>
+                <w14:textOutline w14:w="0" w14:cap="flat" w14:cmpd="sng" w14:algn="ctr">
+                  <w14:noFill/>
+                  <w14:prstDash w14:val="solid"/>
+                  <w14:round/>
+                </w14:textOutline>
+              </w:rPr>
+              <w:t>All of the navigation to be centred at the top of the app across the app</w:t>
+            </w:r>
           </w:p>
         </w:tc>
         <w:tc>
@@ -2887,6 +2780,19 @@
                 </w14:textOutline>
               </w:rPr>
             </w:pPr>
+            <w:r>
+              <w:rPr>
+                <w:color w:val="000000" w:themeColor="text1"/>
+                <w:sz w:val="24"/>
+                <w:szCs w:val="24"/>
+                <w14:textOutline w14:w="0" w14:cap="flat" w14:cmpd="sng" w14:algn="ctr">
+                  <w14:noFill/>
+                  <w14:prstDash w14:val="solid"/>
+                  <w14:round/>
+                </w14:textOutline>
+              </w:rPr>
+              <w:t xml:space="preserve">This would allow easy navigation across the app and give more accessibility </w:t>
+            </w:r>
           </w:p>
         </w:tc>
         <w:tc>
@@ -2906,6 +2812,19 @@
                 </w14:textOutline>
               </w:rPr>
             </w:pPr>
+            <w:r>
+              <w:rPr>
+                <w:color w:val="000000" w:themeColor="text1"/>
+                <w:sz w:val="24"/>
+                <w:szCs w:val="24"/>
+                <w14:textOutline w14:w="0" w14:cap="flat" w14:cmpd="sng" w14:algn="ctr">
+                  <w14:noFill/>
+                  <w14:prstDash w14:val="solid"/>
+                  <w14:round/>
+                </w14:textOutline>
+              </w:rPr>
+              <w:t>High</w:t>
+            </w:r>
           </w:p>
         </w:tc>
       </w:tr>
@@ -2938,6 +2857,7 @@
                   <w14:round/>
                 </w14:textOutline>
               </w:rPr>
+              <w:lastRenderedPageBreak/>
               <w:t>3</w:t>
             </w:r>
           </w:p>
@@ -2959,6 +2879,19 @@
                 </w14:textOutline>
               </w:rPr>
             </w:pPr>
+            <w:r>
+              <w:rPr>
+                <w:color w:val="000000" w:themeColor="text1"/>
+                <w:sz w:val="24"/>
+                <w:szCs w:val="24"/>
+                <w14:textOutline w14:w="0" w14:cap="flat" w14:cmpd="sng" w14:algn="ctr">
+                  <w14:noFill/>
+                  <w14:prstDash w14:val="solid"/>
+                  <w14:round/>
+                </w14:textOutline>
+              </w:rPr>
+              <w:t>Scale the sizing of the app based of the resolution and size of the screen</w:t>
+            </w:r>
           </w:p>
         </w:tc>
         <w:tc>
@@ -2978,6 +2911,19 @@
                 </w14:textOutline>
               </w:rPr>
             </w:pPr>
+            <w:r>
+              <w:rPr>
+                <w:color w:val="000000" w:themeColor="text1"/>
+                <w:sz w:val="24"/>
+                <w:szCs w:val="24"/>
+                <w14:textOutline w14:w="0" w14:cap="flat" w14:cmpd="sng" w14:algn="ctr">
+                  <w14:noFill/>
+                  <w14:prstDash w14:val="solid"/>
+                  <w14:round/>
+                </w14:textOutline>
+              </w:rPr>
+              <w:t>Allows people with any screens to easily use the app including mobile</w:t>
+            </w:r>
           </w:p>
         </w:tc>
         <w:tc>
@@ -2997,6 +2943,19 @@
                 </w14:textOutline>
               </w:rPr>
             </w:pPr>
+            <w:r>
+              <w:rPr>
+                <w:color w:val="000000" w:themeColor="text1"/>
+                <w:sz w:val="24"/>
+                <w:szCs w:val="24"/>
+                <w14:textOutline w14:w="0" w14:cap="flat" w14:cmpd="sng" w14:algn="ctr">
+                  <w14:noFill/>
+                  <w14:prstDash w14:val="solid"/>
+                  <w14:round/>
+                </w14:textOutline>
+              </w:rPr>
+              <w:t>High</w:t>
+            </w:r>
           </w:p>
         </w:tc>
       </w:tr>
@@ -3050,6 +3009,19 @@
                 </w14:textOutline>
               </w:rPr>
             </w:pPr>
+            <w:r>
+              <w:rPr>
+                <w:color w:val="000000" w:themeColor="text1"/>
+                <w:sz w:val="24"/>
+                <w:szCs w:val="24"/>
+                <w14:textOutline w14:w="0" w14:cap="flat" w14:cmpd="sng" w14:algn="ctr">
+                  <w14:noFill/>
+                  <w14:prstDash w14:val="solid"/>
+                  <w14:round/>
+                </w14:textOutline>
+              </w:rPr>
+              <w:t>Write code in a consistent variable style</w:t>
+            </w:r>
           </w:p>
         </w:tc>
         <w:tc>
@@ -3069,6 +3041,19 @@
                 </w14:textOutline>
               </w:rPr>
             </w:pPr>
+            <w:r>
+              <w:rPr>
+                <w:color w:val="000000" w:themeColor="text1"/>
+                <w:sz w:val="24"/>
+                <w:szCs w:val="24"/>
+                <w14:textOutline w14:w="0" w14:cap="flat" w14:cmpd="sng" w14:algn="ctr">
+                  <w14:noFill/>
+                  <w14:prstDash w14:val="solid"/>
+                  <w14:round/>
+                </w14:textOutline>
+              </w:rPr>
+              <w:t>Makes the code base more maintainable and scalable for other developers to work on</w:t>
+            </w:r>
           </w:p>
         </w:tc>
         <w:tc>
@@ -3088,6 +3073,19 @@
                 </w14:textOutline>
               </w:rPr>
             </w:pPr>
+            <w:r>
+              <w:rPr>
+                <w:color w:val="000000" w:themeColor="text1"/>
+                <w:sz w:val="24"/>
+                <w:szCs w:val="24"/>
+                <w14:textOutline w14:w="0" w14:cap="flat" w14:cmpd="sng" w14:algn="ctr">
+                  <w14:noFill/>
+                  <w14:prstDash w14:val="solid"/>
+                  <w14:round/>
+                </w14:textOutline>
+              </w:rPr>
+              <w:t xml:space="preserve">Medium </w:t>
+            </w:r>
           </w:p>
         </w:tc>
       </w:tr>
@@ -3141,6 +3139,19 @@
                 </w14:textOutline>
               </w:rPr>
             </w:pPr>
+            <w:r>
+              <w:rPr>
+                <w:color w:val="000000" w:themeColor="text1"/>
+                <w:sz w:val="24"/>
+                <w:szCs w:val="24"/>
+                <w14:textOutline w14:w="0" w14:cap="flat" w14:cmpd="sng" w14:algn="ctr">
+                  <w14:noFill/>
+                  <w14:prstDash w14:val="solid"/>
+                  <w14:round/>
+                </w14:textOutline>
+              </w:rPr>
+              <w:t>Have security on users accounts including their passwords</w:t>
+            </w:r>
           </w:p>
         </w:tc>
         <w:tc>
@@ -3160,6 +3171,19 @@
                 </w14:textOutline>
               </w:rPr>
             </w:pPr>
+            <w:r>
+              <w:rPr>
+                <w:color w:val="000000" w:themeColor="text1"/>
+                <w:sz w:val="24"/>
+                <w:szCs w:val="24"/>
+                <w14:textOutline w14:w="0" w14:cap="flat" w14:cmpd="sng" w14:algn="ctr">
+                  <w14:noFill/>
+                  <w14:prstDash w14:val="solid"/>
+                  <w14:round/>
+                </w14:textOutline>
+              </w:rPr>
+              <w:t>Increased security will hold the users info more securely from hackers and breaches</w:t>
+            </w:r>
           </w:p>
         </w:tc>
         <w:tc>
@@ -3179,98 +3203,19 @@
                 </w14:textOutline>
               </w:rPr>
             </w:pPr>
-          </w:p>
-        </w:tc>
-      </w:tr>
-      <w:tr>
-        <w:tc>
-          <w:tcPr>
-            <w:tcW w:w="846" w:type="dxa"/>
-          </w:tcPr>
-          <w:p>
-            <w:pPr>
-              <w:rPr>
-                <w:color w:val="000000" w:themeColor="text1"/>
-                <w:sz w:val="24"/>
-                <w:szCs w:val="24"/>
-                <w14:textOutline w14:w="0" w14:cap="flat" w14:cmpd="sng" w14:algn="ctr">
-                  <w14:noFill/>
-                  <w14:prstDash w14:val="solid"/>
-                  <w14:round/>
-                </w14:textOutline>
-              </w:rPr>
-            </w:pPr>
-            <w:r>
-              <w:rPr>
-                <w:color w:val="000000" w:themeColor="text1"/>
-                <w:sz w:val="24"/>
-                <w:szCs w:val="24"/>
-                <w14:textOutline w14:w="0" w14:cap="flat" w14:cmpd="sng" w14:algn="ctr">
-                  <w14:noFill/>
-                  <w14:prstDash w14:val="solid"/>
-                  <w14:round/>
-                </w14:textOutline>
-              </w:rPr>
-              <w:lastRenderedPageBreak/>
-              <w:t>6</w:t>
-            </w:r>
-          </w:p>
-        </w:tc>
-        <w:tc>
-          <w:tcPr>
-            <w:tcW w:w="3662" w:type="dxa"/>
-          </w:tcPr>
-          <w:p>
-            <w:pPr>
-              <w:rPr>
-                <w:color w:val="000000" w:themeColor="text1"/>
-                <w:sz w:val="24"/>
-                <w:szCs w:val="24"/>
-                <w14:textOutline w14:w="0" w14:cap="flat" w14:cmpd="sng" w14:algn="ctr">
-                  <w14:noFill/>
-                  <w14:prstDash w14:val="solid"/>
-                  <w14:round/>
-                </w14:textOutline>
-              </w:rPr>
-            </w:pPr>
-          </w:p>
-        </w:tc>
-        <w:tc>
-          <w:tcPr>
-            <w:tcW w:w="3425" w:type="dxa"/>
-          </w:tcPr>
-          <w:p>
-            <w:pPr>
-              <w:rPr>
-                <w:color w:val="000000" w:themeColor="text1"/>
-                <w:sz w:val="24"/>
-                <w:szCs w:val="24"/>
-                <w14:textOutline w14:w="0" w14:cap="flat" w14:cmpd="sng" w14:algn="ctr">
-                  <w14:noFill/>
-                  <w14:prstDash w14:val="solid"/>
-                  <w14:round/>
-                </w14:textOutline>
-              </w:rPr>
-            </w:pPr>
-          </w:p>
-        </w:tc>
-        <w:tc>
-          <w:tcPr>
-            <w:tcW w:w="1083" w:type="dxa"/>
-          </w:tcPr>
-          <w:p>
-            <w:pPr>
-              <w:rPr>
-                <w:color w:val="000000" w:themeColor="text1"/>
-                <w:sz w:val="24"/>
-                <w:szCs w:val="24"/>
-                <w14:textOutline w14:w="0" w14:cap="flat" w14:cmpd="sng" w14:algn="ctr">
-                  <w14:noFill/>
-                  <w14:prstDash w14:val="solid"/>
-                  <w14:round/>
-                </w14:textOutline>
-              </w:rPr>
-            </w:pPr>
+            <w:r>
+              <w:rPr>
+                <w:color w:val="000000" w:themeColor="text1"/>
+                <w:sz w:val="24"/>
+                <w:szCs w:val="24"/>
+                <w14:textOutline w14:w="0" w14:cap="flat" w14:cmpd="sng" w14:algn="ctr">
+                  <w14:noFill/>
+                  <w14:prstDash w14:val="solid"/>
+                  <w14:round/>
+                </w14:textOutline>
+              </w:rPr>
+              <w:t>High</w:t>
+            </w:r>
           </w:p>
         </w:tc>
       </w:tr>
@@ -3288,6 +3233,361 @@
           </w14:textOutline>
         </w:rPr>
       </w:pPr>
+    </w:p>
+    <w:p>
+      <w:pPr>
+        <w:rPr>
+          <w:color w:val="4472C4" w:themeColor="accent1"/>
+          <w:sz w:val="28"/>
+          <w:szCs w:val="28"/>
+          <w14:textOutline w14:w="0" w14:cap="flat" w14:cmpd="sng" w14:algn="ctr">
+            <w14:noFill/>
+            <w14:prstDash w14:val="solid"/>
+            <w14:round/>
+          </w14:textOutline>
+        </w:rPr>
+      </w:pPr>
+      <w:r>
+        <w:rPr>
+          <w:color w:val="4472C4" w:themeColor="accent1"/>
+          <w:sz w:val="28"/>
+          <w:szCs w:val="28"/>
+          <w14:textOutline w14:w="0" w14:cap="flat" w14:cmpd="sng" w14:algn="ctr">
+            <w14:noFill/>
+            <w14:prstDash w14:val="solid"/>
+            <w14:round/>
+          </w14:textOutline>
+        </w:rPr>
+        <w:t>KPIs (Key Performance Indicators):</w:t>
+      </w:r>
+    </w:p>
+    <w:tbl>
+      <w:tblPr>
+        <w:tblStyle w:val="TableGrid"/>
+        <w:tblW w:w="0" w:type="auto"/>
+        <w:tblLook w:val="04A0" w:firstRow="1" w:lastRow="0" w:firstColumn="1" w:lastColumn="0" w:noHBand="0" w:noVBand="1"/>
+      </w:tblPr>
+      <w:tblGrid>
+        <w:gridCol w:w="3256"/>
+        <w:gridCol w:w="5760"/>
+      </w:tblGrid>
+      <w:tr>
+        <w:tc>
+          <w:tcPr>
+            <w:tcW w:w="3256" w:type="dxa"/>
+          </w:tcPr>
+          <w:p>
+            <w:pPr>
+              <w:rPr>
+                <w:b/>
+                <w:color w:val="4472C4" w:themeColor="accent1"/>
+                <w:sz w:val="24"/>
+                <w:szCs w:val="24"/>
+                <w14:textOutline w14:w="0" w14:cap="flat" w14:cmpd="sng" w14:algn="ctr">
+                  <w14:noFill/>
+                  <w14:prstDash w14:val="solid"/>
+                  <w14:round/>
+                </w14:textOutline>
+              </w:rPr>
+            </w:pPr>
+            <w:r>
+              <w:rPr>
+                <w:b/>
+                <w:sz w:val="24"/>
+                <w:szCs w:val="24"/>
+                <w14:textOutline w14:w="0" w14:cap="flat" w14:cmpd="sng" w14:algn="ctr">
+                  <w14:noFill/>
+                  <w14:prstDash w14:val="solid"/>
+                  <w14:round/>
+                </w14:textOutline>
+              </w:rPr>
+              <w:t>Key-Performance Indicators</w:t>
+            </w:r>
+          </w:p>
+        </w:tc>
+        <w:tc>
+          <w:tcPr>
+            <w:tcW w:w="5760" w:type="dxa"/>
+          </w:tcPr>
+          <w:p>
+            <w:pPr>
+              <w:rPr>
+                <w:b/>
+                <w:color w:val="4472C4" w:themeColor="accent1"/>
+                <w:sz w:val="24"/>
+                <w:szCs w:val="24"/>
+                <w14:textOutline w14:w="0" w14:cap="flat" w14:cmpd="sng" w14:algn="ctr">
+                  <w14:noFill/>
+                  <w14:prstDash w14:val="solid"/>
+                  <w14:round/>
+                </w14:textOutline>
+              </w:rPr>
+            </w:pPr>
+            <w:r>
+              <w:rPr>
+                <w:b/>
+                <w:color w:val="000000" w:themeColor="text1"/>
+                <w:sz w:val="24"/>
+                <w:szCs w:val="24"/>
+                <w14:textOutline w14:w="0" w14:cap="flat" w14:cmpd="sng" w14:algn="ctr">
+                  <w14:noFill/>
+                  <w14:prstDash w14:val="solid"/>
+                  <w14:round/>
+                </w14:textOutline>
+              </w:rPr>
+              <w:t>Justification</w:t>
+            </w:r>
+          </w:p>
+        </w:tc>
+      </w:tr>
+      <w:tr>
+        <w:tc>
+          <w:tcPr>
+            <w:tcW w:w="3256" w:type="dxa"/>
+          </w:tcPr>
+          <w:p>
+            <w:pPr>
+              <w:rPr>
+                <w:sz w:val="24"/>
+                <w:szCs w:val="24"/>
+                <w14:textOutline w14:w="0" w14:cap="flat" w14:cmpd="sng" w14:algn="ctr">
+                  <w14:noFill/>
+                  <w14:prstDash w14:val="solid"/>
+                  <w14:round/>
+                </w14:textOutline>
+              </w:rPr>
+            </w:pPr>
+            <w:r>
+              <w:rPr>
+                <w:sz w:val="24"/>
+                <w:szCs w:val="24"/>
+                <w14:textOutline w14:w="0" w14:cap="flat" w14:cmpd="sng" w14:algn="ctr">
+                  <w14:noFill/>
+                  <w14:prstDash w14:val="solid"/>
+                  <w14:round/>
+                </w14:textOutline>
+              </w:rPr>
+              <w:t xml:space="preserve">Number </w:t>
+            </w:r>
+            <w:r>
+              <w:rPr>
+                <w:sz w:val="24"/>
+                <w:szCs w:val="24"/>
+                <w14:textOutline w14:w="0" w14:cap="flat" w14:cmpd="sng" w14:algn="ctr">
+                  <w14:noFill/>
+                  <w14:prstDash w14:val="solid"/>
+                  <w14:round/>
+                </w14:textOutline>
+              </w:rPr>
+              <w:t>of people to create an account compared to number of people to visit the website</w:t>
+            </w:r>
+          </w:p>
+        </w:tc>
+        <w:tc>
+          <w:tcPr>
+            <w:tcW w:w="5760" w:type="dxa"/>
+          </w:tcPr>
+          <w:p>
+            <w:pPr>
+              <w:rPr>
+                <w:color w:val="4472C4" w:themeColor="accent1"/>
+                <w:sz w:val="28"/>
+                <w:szCs w:val="28"/>
+                <w14:textOutline w14:w="0" w14:cap="flat" w14:cmpd="sng" w14:algn="ctr">
+                  <w14:noFill/>
+                  <w14:prstDash w14:val="solid"/>
+                  <w14:round/>
+                </w14:textOutline>
+              </w:rPr>
+            </w:pPr>
+          </w:p>
+        </w:tc>
+      </w:tr>
+      <w:tr>
+        <w:tc>
+          <w:tcPr>
+            <w:tcW w:w="3256" w:type="dxa"/>
+          </w:tcPr>
+          <w:p>
+            <w:pPr>
+              <w:rPr>
+                <w:sz w:val="24"/>
+                <w:szCs w:val="24"/>
+                <w14:textOutline w14:w="0" w14:cap="flat" w14:cmpd="sng" w14:algn="ctr">
+                  <w14:noFill/>
+                  <w14:prstDash w14:val="solid"/>
+                  <w14:round/>
+                </w14:textOutline>
+              </w:rPr>
+            </w:pPr>
+            <w:r>
+              <w:rPr>
+                <w:sz w:val="24"/>
+                <w:szCs w:val="24"/>
+                <w14:textOutline w14:w="0" w14:cap="flat" w14:cmpd="sng" w14:algn="ctr">
+                  <w14:noFill/>
+                  <w14:prstDash w14:val="solid"/>
+                  <w14:round/>
+                </w14:textOutline>
+              </w:rPr>
+              <w:t>Amount of time people spend on the website on average</w:t>
+            </w:r>
+          </w:p>
+        </w:tc>
+        <w:tc>
+          <w:tcPr>
+            <w:tcW w:w="5760" w:type="dxa"/>
+          </w:tcPr>
+          <w:p>
+            <w:pPr>
+              <w:rPr>
+                <w:color w:val="4472C4" w:themeColor="accent1"/>
+                <w:sz w:val="28"/>
+                <w:szCs w:val="28"/>
+                <w14:textOutline w14:w="0" w14:cap="flat" w14:cmpd="sng" w14:algn="ctr">
+                  <w14:noFill/>
+                  <w14:prstDash w14:val="solid"/>
+                  <w14:round/>
+                </w14:textOutline>
+              </w:rPr>
+            </w:pPr>
+          </w:p>
+        </w:tc>
+      </w:tr>
+      <w:tr>
+        <w:tc>
+          <w:tcPr>
+            <w:tcW w:w="3256" w:type="dxa"/>
+          </w:tcPr>
+          <w:p>
+            <w:pPr>
+              <w:rPr>
+                <w:sz w:val="24"/>
+                <w:szCs w:val="24"/>
+                <w14:textOutline w14:w="0" w14:cap="flat" w14:cmpd="sng" w14:algn="ctr">
+                  <w14:noFill/>
+                  <w14:prstDash w14:val="solid"/>
+                  <w14:round/>
+                </w14:textOutline>
+              </w:rPr>
+            </w:pPr>
+            <w:r>
+              <w:rPr>
+                <w:sz w:val="24"/>
+                <w:szCs w:val="24"/>
+                <w14:textOutline w14:w="0" w14:cap="flat" w14:cmpd="sng" w14:algn="ctr">
+                  <w14:noFill/>
+                  <w14:prstDash w14:val="solid"/>
+                  <w14:round/>
+                </w14:textOutline>
+              </w:rPr>
+              <w:t>Which pages of the app get the highest number of visits</w:t>
+            </w:r>
+          </w:p>
+        </w:tc>
+        <w:tc>
+          <w:tcPr>
+            <w:tcW w:w="5760" w:type="dxa"/>
+          </w:tcPr>
+          <w:p>
+            <w:pPr>
+              <w:rPr>
+                <w:color w:val="4472C4" w:themeColor="accent1"/>
+                <w:sz w:val="28"/>
+                <w:szCs w:val="28"/>
+                <w14:textOutline w14:w="0" w14:cap="flat" w14:cmpd="sng" w14:algn="ctr">
+                  <w14:noFill/>
+                  <w14:prstDash w14:val="solid"/>
+                  <w14:round/>
+                </w14:textOutline>
+              </w:rPr>
+            </w:pPr>
+          </w:p>
+        </w:tc>
+      </w:tr>
+      <w:tr>
+        <w:tc>
+          <w:tcPr>
+            <w:tcW w:w="3256" w:type="dxa"/>
+          </w:tcPr>
+          <w:p>
+            <w:pPr>
+              <w:tabs>
+                <w:tab w:val="left" w:pos="465"/>
+              </w:tabs>
+              <w:jc w:val="both"/>
+              <w:rPr>
+                <w:sz w:val="24"/>
+                <w:szCs w:val="24"/>
+                <w14:textOutline w14:w="0" w14:cap="flat" w14:cmpd="sng" w14:algn="ctr">
+                  <w14:noFill/>
+                  <w14:prstDash w14:val="solid"/>
+                  <w14:round/>
+                </w14:textOutline>
+              </w:rPr>
+            </w:pPr>
+            <w:r>
+              <w:rPr>
+                <w:sz w:val="24"/>
+                <w:szCs w:val="24"/>
+                <w14:textOutline w14:w="0" w14:cap="flat" w14:cmpd="sng" w14:algn="ctr">
+                  <w14:noFill/>
+                  <w14:prstDash w14:val="solid"/>
+                  <w14:round/>
+                </w14:textOutline>
+              </w:rPr>
+              <w:t>How many new users create an account in the app</w:t>
+            </w:r>
+            <w:r>
+              <w:rPr>
+                <w:sz w:val="24"/>
+                <w:szCs w:val="24"/>
+                <w14:textOutline w14:w="0" w14:cap="flat" w14:cmpd="sng" w14:algn="ctr">
+                  <w14:noFill/>
+                  <w14:prstDash w14:val="solid"/>
+                  <w14:round/>
+                </w14:textOutline>
+              </w:rPr>
+              <w:tab/>
+            </w:r>
+          </w:p>
+        </w:tc>
+        <w:tc>
+          <w:tcPr>
+            <w:tcW w:w="5760" w:type="dxa"/>
+          </w:tcPr>
+          <w:p>
+            <w:pPr>
+              <w:rPr>
+                <w:color w:val="4472C4" w:themeColor="accent1"/>
+                <w:sz w:val="28"/>
+                <w:szCs w:val="28"/>
+                <w14:textOutline w14:w="0" w14:cap="flat" w14:cmpd="sng" w14:algn="ctr">
+                  <w14:noFill/>
+                  <w14:prstDash w14:val="solid"/>
+                  <w14:round/>
+                </w14:textOutline>
+              </w:rPr>
+            </w:pPr>
+          </w:p>
+        </w:tc>
+      </w:tr>
+    </w:tbl>
+    <w:p>
+      <w:pPr>
+        <w:rPr>
+          <w:color w:val="4472C4" w:themeColor="accent1"/>
+          <w:sz w:val="28"/>
+          <w:szCs w:val="28"/>
+          <w14:textOutline w14:w="0" w14:cap="flat" w14:cmpd="sng" w14:algn="ctr">
+            <w14:noFill/>
+            <w14:prstDash w14:val="solid"/>
+            <w14:round/>
+          </w14:textOutline>
+        </w:rPr>
+      </w:pPr>
+      <w:bookmarkStart w:id="0" w:name="_GoBack"/>
+      <w:bookmarkEnd w:id="0"/>
     </w:p>
     <w:p>
       <w:pPr>
@@ -3308,7 +3608,79 @@
         </w:rPr>
       </w:pPr>
     </w:p>
-    <w:p/>
+    <w:p>
+      <w:pPr>
+        <w:rPr>
+          <w:color w:val="4472C4" w:themeColor="accent1"/>
+          <w:sz w:val="28"/>
+          <w:szCs w:val="28"/>
+          <w14:shadow w14:blurRad="38100" w14:dist="25400" w14:dir="5400000" w14:sx="100000" w14:sy="100000" w14:kx="0" w14:ky="0" w14:algn="ctr">
+            <w14:srgbClr w14:val="6E747A">
+              <w14:alpha w14:val="57000"/>
+            </w14:srgbClr>
+          </w14:shadow>
+          <w14:textOutline w14:w="0" w14:cap="flat" w14:cmpd="sng" w14:algn="ctr">
+            <w14:noFill/>
+            <w14:prstDash w14:val="solid"/>
+            <w14:round/>
+          </w14:textOutline>
+        </w:rPr>
+      </w:pPr>
+    </w:p>
+    <w:p>
+      <w:pPr>
+        <w:rPr>
+          <w:color w:val="4472C4" w:themeColor="accent1"/>
+          <w:sz w:val="28"/>
+          <w:szCs w:val="28"/>
+          <w14:textOutline w14:w="0" w14:cap="flat" w14:cmpd="sng" w14:algn="ctr">
+            <w14:noFill/>
+            <w14:prstDash w14:val="solid"/>
+            <w14:round/>
+          </w14:textOutline>
+        </w:rPr>
+      </w:pPr>
+      <w:r>
+        <w:rPr>
+          <w:color w:val="4472C4" w:themeColor="accent1"/>
+          <w:sz w:val="28"/>
+          <w:szCs w:val="28"/>
+          <w14:textOutline w14:w="0" w14:cap="flat" w14:cmpd="sng" w14:algn="ctr">
+            <w14:noFill/>
+            <w14:prstDash w14:val="solid"/>
+            <w14:round/>
+          </w14:textOutline>
+        </w:rPr>
+        <w:t>Risks and Risk Mitigation</w:t>
+      </w:r>
+      <w:r>
+        <w:rPr>
+          <w:color w:val="4472C4" w:themeColor="accent1"/>
+          <w:sz w:val="28"/>
+          <w:szCs w:val="28"/>
+          <w14:textOutline w14:w="0" w14:cap="flat" w14:cmpd="sng" w14:algn="ctr">
+            <w14:noFill/>
+            <w14:prstDash w14:val="solid"/>
+            <w14:round/>
+          </w14:textOutline>
+        </w:rPr>
+        <w:t>:</w:t>
+      </w:r>
+    </w:p>
+    <w:p>
+      <w:pPr>
+        <w:rPr>
+          <w:color w:val="4472C4" w:themeColor="accent1"/>
+          <w:sz w:val="28"/>
+          <w:szCs w:val="28"/>
+          <w14:textOutline w14:w="0" w14:cap="flat" w14:cmpd="sng" w14:algn="ctr">
+            <w14:noFill/>
+            <w14:prstDash w14:val="solid"/>
+            <w14:round/>
+          </w14:textOutline>
+        </w:rPr>
+      </w:pPr>
+    </w:p>
     <w:p>
       <w:pPr>
         <w:jc w:val="both"/>
@@ -3325,7 +3697,7 @@
 </file>
 
 <file path=word/styles.xml><?xml version="1.0" encoding="utf-8"?>
-<w:styles xmlns:mc="http://schemas.openxmlformats.org/markup-compatibility/2006" xmlns:r="http://schemas.openxmlformats.org/officeDocument/2006/relationships" xmlns:w="http://schemas.openxmlformats.org/wordprocessingml/2006/main" xmlns:w14="http://schemas.microsoft.com/office/word/2010/wordml" xmlns:w15="http://schemas.microsoft.com/office/word/2012/wordml" xmlns:w16cex="http://schemas.microsoft.com/office/word/2018/wordml/cex" xmlns:w16cid="http://schemas.microsoft.com/office/word/2016/wordml/cid" xmlns:w16="http://schemas.microsoft.com/office/word/2018/wordml" xmlns:w16sdtdh="http://schemas.microsoft.com/office/word/2020/wordml/sdtdatahash" xmlns:w16se="http://schemas.microsoft.com/office/word/2015/wordml/symex" mc:Ignorable="w14 w15 w16se w16cid w16 w16cex w16sdtdh">
+<w:styles xmlns:mc="http://schemas.openxmlformats.org/markup-compatibility/2006" xmlns:r="http://schemas.openxmlformats.org/officeDocument/2006/relationships" xmlns:w="http://schemas.openxmlformats.org/wordprocessingml/2006/main" xmlns:w14="http://schemas.microsoft.com/office/word/2010/wordml" xmlns:w15="http://schemas.microsoft.com/office/word/2012/wordml" xmlns:w16se="http://schemas.microsoft.com/office/word/2015/wordml/symex" mc:Ignorable="w14 w15 w16se">
   <w:docDefaults>
     <w:rPrDefault>
       <w:rPr>
@@ -3341,7 +3713,7 @@
       </w:pPr>
     </w:pPrDefault>
   </w:docDefaults>
-  <w:latentStyles w:defLockedState="0" w:defUIPriority="99" w:defSemiHidden="0" w:defUnhideWhenUsed="0" w:defQFormat="0" w:count="376">
+  <w:latentStyles w:defLockedState="0" w:defUIPriority="99" w:defSemiHidden="0" w:defUnhideWhenUsed="0" w:defQFormat="0" w:count="371">
     <w:lsdException w:name="Normal" w:uiPriority="0" w:qFormat="1"/>
     <w:lsdException w:name="heading 1" w:uiPriority="9" w:qFormat="1"/>
     <w:lsdException w:name="heading 2" w:semiHidden="1" w:uiPriority="9" w:unhideWhenUsed="1" w:qFormat="1"/>
@@ -3713,11 +4085,6 @@
     <w:lsdException w:name="List Table 5 Dark Accent 6" w:uiPriority="50"/>
     <w:lsdException w:name="List Table 6 Colorful Accent 6" w:uiPriority="51"/>
     <w:lsdException w:name="List Table 7 Colorful Accent 6" w:uiPriority="52"/>
-    <w:lsdException w:name="Mention" w:semiHidden="1" w:unhideWhenUsed="1"/>
-    <w:lsdException w:name="Smart Hyperlink" w:semiHidden="1" w:unhideWhenUsed="1"/>
-    <w:lsdException w:name="Hashtag" w:semiHidden="1" w:unhideWhenUsed="1"/>
-    <w:lsdException w:name="Unresolved Mention" w:semiHidden="1" w:unhideWhenUsed="1"/>
-    <w:lsdException w:name="Smart Link" w:semiHidden="1" w:unhideWhenUsed="1"/>
   </w:latentStyles>
   <w:style w:type="paragraph" w:default="1" w:styleId="Normal">
     <w:name w:val="Normal"/>

</xml_diff>